<commit_message>
Modified README for functions
Added the rest of the functions and their descriptions. Added a missing data point to straightforcetest graph. Tried to modify Alex's equation parameters to get the correct ForceStrainTable.
</commit_message>
<xml_diff>
--- a/Code/Matlab/Functions/Functions_Readme.docx
+++ b/Code/Matlab/Functions/Functions_Readme.docx
@@ -1,6 +1,6 @@
 
 <file path=word/document.xml><?xml version="1.0" encoding="utf-8"?>
-<w:document xmlns:wpc="http://schemas.microsoft.com/office/word/2010/wordprocessingCanvas" xmlns:cx="http://schemas.microsoft.com/office/drawing/2014/chartex" xmlns:cx1="http://schemas.microsoft.com/office/drawing/2015/9/8/chartex" xmlns:cx2="http://schemas.microsoft.com/office/drawing/2015/10/21/chartex" xmlns:cx3="http://schemas.microsoft.com/office/drawing/2016/5/9/chartex" xmlns:cx4="http://schemas.microsoft.com/office/drawing/2016/5/10/chartex" xmlns:cx5="http://schemas.microsoft.com/office/drawing/2016/5/11/chartex" xmlns:cx6="http://schemas.microsoft.com/office/drawing/2016/5/12/chartex" xmlns:cx7="http://schemas.microsoft.com/office/drawing/2016/5/13/chartex" xmlns:cx8="http://schemas.microsoft.com/office/drawing/2016/5/14/chartex" xmlns:mc="http://schemas.openxmlformats.org/markup-compatibility/2006" xmlns:aink="http://schemas.microsoft.com/office/drawing/2016/ink" xmlns:am3d="http://schemas.microsoft.com/office/drawing/2017/model3d" xmlns:o="urn:schemas-microsoft-com:office:office" xmlns:r="http://schemas.openxmlformats.org/officeDocument/2006/relationships" xmlns:m="http://schemas.openxmlformats.org/officeDocument/2006/math" xmlns:v="urn:schemas-microsoft-com:vml" xmlns:wp14="http://schemas.microsoft.com/office/word/2010/wordprocessingDrawing" xmlns:wp="http://schemas.openxmlformats.org/drawingml/2006/wordprocessingDrawing" xmlns:w10="urn:schemas-microsoft-com:office:word" xmlns:w="http://schemas.openxmlformats.org/wordprocessingml/2006/main" xmlns:w14="http://schemas.microsoft.com/office/word/2010/wordml" xmlns:w15="http://schemas.microsoft.com/office/word/2012/wordml" xmlns:w16cex="http://schemas.microsoft.com/office/word/2018/wordml/cex" xmlns:w16cid="http://schemas.microsoft.com/office/word/2016/wordml/cid" xmlns:w16="http://schemas.microsoft.com/office/word/2018/wordml" xmlns:w16sdtdh="http://schemas.microsoft.com/office/word/2020/wordml/sdtdatahash" xmlns:w16se="http://schemas.microsoft.com/office/word/2015/wordml/symex" xmlns:wpg="http://schemas.microsoft.com/office/word/2010/wordprocessingGroup" xmlns:wpi="http://schemas.microsoft.com/office/word/2010/wordprocessingInk" xmlns:wne="http://schemas.microsoft.com/office/word/2006/wordml" xmlns:wps="http://schemas.microsoft.com/office/word/2010/wordprocessingShape" mc:Ignorable="w14 w15 w16se w16cid w16 w16cex w16sdtdh wp14">
+<w:document xmlns:wpc="http://schemas.microsoft.com/office/word/2010/wordprocessingCanvas" xmlns:cx="http://schemas.microsoft.com/office/drawing/2014/chartex" xmlns:cx1="http://schemas.microsoft.com/office/drawing/2015/9/8/chartex" xmlns:cx2="http://schemas.microsoft.com/office/drawing/2015/10/21/chartex" xmlns:cx3="http://schemas.microsoft.com/office/drawing/2016/5/9/chartex" xmlns:cx4="http://schemas.microsoft.com/office/drawing/2016/5/10/chartex" xmlns:cx5="http://schemas.microsoft.com/office/drawing/2016/5/11/chartex" xmlns:cx6="http://schemas.microsoft.com/office/drawing/2016/5/12/chartex" xmlns:cx7="http://schemas.microsoft.com/office/drawing/2016/5/13/chartex" xmlns:cx8="http://schemas.microsoft.com/office/drawing/2016/5/14/chartex" xmlns:mc="http://schemas.openxmlformats.org/markup-compatibility/2006" xmlns:aink="http://schemas.microsoft.com/office/drawing/2016/ink" xmlns:am3d="http://schemas.microsoft.com/office/drawing/2017/model3d" xmlns:o="urn:schemas-microsoft-com:office:office" xmlns:oel="http://schemas.microsoft.com/office/2019/extlst" xmlns:r="http://schemas.openxmlformats.org/officeDocument/2006/relationships" xmlns:m="http://schemas.openxmlformats.org/officeDocument/2006/math" xmlns:v="urn:schemas-microsoft-com:vml" xmlns:wp14="http://schemas.microsoft.com/office/word/2010/wordprocessingDrawing" xmlns:wp="http://schemas.openxmlformats.org/drawingml/2006/wordprocessingDrawing" xmlns:w10="urn:schemas-microsoft-com:office:word" xmlns:w="http://schemas.openxmlformats.org/wordprocessingml/2006/main" xmlns:w14="http://schemas.microsoft.com/office/word/2010/wordml" xmlns:w15="http://schemas.microsoft.com/office/word/2012/wordml" xmlns:w16cex="http://schemas.microsoft.com/office/word/2018/wordml/cex" xmlns:w16cid="http://schemas.microsoft.com/office/word/2016/wordml/cid" xmlns:w16="http://schemas.microsoft.com/office/word/2018/wordml" xmlns:w16sdtdh="http://schemas.microsoft.com/office/word/2020/wordml/sdtdatahash" xmlns:w16se="http://schemas.microsoft.com/office/word/2015/wordml/symex" xmlns:wpg="http://schemas.microsoft.com/office/word/2010/wordprocessingGroup" xmlns:wpi="http://schemas.microsoft.com/office/word/2010/wordprocessingInk" xmlns:wne="http://schemas.microsoft.com/office/word/2006/wordml" xmlns:wps="http://schemas.microsoft.com/office/word/2010/wordprocessingShape" mc:Ignorable="w14 w15 w16se w16cid w16 w16cex w16sdtdh wp14">
   <w:body>
     <w:p>
       <w:pPr>
@@ -291,10 +291,16 @@
         <w:t xml:space="preserve"> </w:t>
       </w:r>
       <w:r>
-        <w:t xml:space="preserve">– This function comes from </w:t>
-      </w:r>
-      <w:r>
-        <w:t xml:space="preserve">Dr. Hunt’s work on characterizing the 10 mm I.D. Festo BPA. It calculates force based on current muscle length and resting length. </w:t>
+        <w:t xml:space="preserve">– This function comes from Dr. Hunt’s work on characterizing the 10 mm I.D. Festo BPA. It calculates force based on current muscle length and resting length. </w:t>
+      </w:r>
+      <w:r>
+        <w:t>It does interpolation of ForceStrainTable.mat from Dr. Hunt</w:t>
+      </w:r>
+      <w:r>
+        <w:t>, assuming 620 kPa.</w:t>
+      </w:r>
+      <w:r>
+        <w:t xml:space="preserve"> For larger muscle diameters the force is scaled based off of the maximum theoretical force  specified by festo.</w:t>
       </w:r>
     </w:p>
     <w:p>
@@ -319,16 +325,138 @@
         </w:numPr>
       </w:pPr>
       <w:r>
-        <w:t>Lmt</w:t>
+        <w:t xml:space="preserve">Lmt – Total </w:t>
+      </w:r>
+      <w:r>
+        <w:t>Musculo-tendon length</w:t>
+      </w:r>
+    </w:p>
+    <w:p>
+      <w:pPr>
+        <w:pStyle w:val="ListParagraph"/>
+        <w:numPr>
+          <w:ilvl w:val="0"/>
+          <w:numId w:val="2"/>
+        </w:numPr>
+      </w:pPr>
+      <w:r>
+        <w:t>rest – resting BPA length</w:t>
+      </w:r>
+    </w:p>
+    <w:p>
+      <w:pPr>
+        <w:pStyle w:val="ListParagraph"/>
+        <w:numPr>
+          <w:ilvl w:val="0"/>
+          <w:numId w:val="2"/>
+        </w:numPr>
+      </w:pPr>
+      <w:r>
+        <w:t xml:space="preserve">dia – BPA diameter </w:t>
+      </w:r>
+    </w:p>
+    <w:p>
+      <w:pPr>
+        <w:pStyle w:val="ListParagraph"/>
+        <w:numPr>
+          <w:ilvl w:val="0"/>
+          <w:numId w:val="2"/>
+        </w:numPr>
+      </w:pPr>
+      <w:r>
+        <w:t>long</w:t>
       </w:r>
       <w:r>
         <w:t xml:space="preserve"> – </w:t>
       </w:r>
       <w:r>
-        <w:t xml:space="preserve">Total </w:t>
-      </w:r>
-      <w:r>
-        <w:t>Musculo-tendon length</w:t>
+        <w:t>longest musculotendon length</w:t>
+      </w:r>
+    </w:p>
+    <w:p>
+      <w:pPr>
+        <w:rPr>
+          <w:u w:val="single"/>
+        </w:rPr>
+      </w:pPr>
+      <w:r>
+        <w:rPr>
+          <w:u w:val="single"/>
+        </w:rPr>
+        <w:t>Output:</w:t>
+      </w:r>
+    </w:p>
+    <w:p>
+      <w:pPr>
+        <w:pStyle w:val="ListParagraph"/>
+        <w:numPr>
+          <w:ilvl w:val="0"/>
+          <w:numId w:val="3"/>
+        </w:numPr>
+      </w:pPr>
+      <w:r>
+        <w:t>F</w:t>
+      </w:r>
+      <w:r>
+        <w:t xml:space="preserve"> – </w:t>
+      </w:r>
+      <w:r>
+        <w:t>Force at maximum pressure</w:t>
+      </w:r>
+    </w:p>
+    <w:p>
+      <w:r>
+        <w:rPr>
+          <w:b/>
+          <w:bCs/>
+        </w:rPr>
+        <w:t>f</w:t>
+      </w:r>
+      <w:r>
+        <w:rPr>
+          <w:b/>
+          <w:bCs/>
+        </w:rPr>
+        <w:t>esto</w:t>
+      </w:r>
+      <w:r>
+        <w:rPr>
+          <w:b/>
+          <w:bCs/>
+        </w:rPr>
+        <w:t>2</w:t>
+      </w:r>
+      <w:r>
+        <w:rPr>
+          <w:b/>
+          <w:bCs/>
+        </w:rPr>
+        <w:t xml:space="preserve"> </w:t>
+      </w:r>
+      <w:r>
+        <w:t>– This function comes from Dr. Hunt’s work on characterizing the 10 mm I.D. Festo BPA. It calculates force based on current muscle length and resting length. It does interpolation of ForceStrainTable.mat from Dr. Hunt</w:t>
+      </w:r>
+      <w:r>
+        <w:t>, but wants to know pressure (col).</w:t>
+      </w:r>
+      <w:r>
+        <w:t xml:space="preserve"> </w:t>
+      </w:r>
+      <w:r>
+        <w:t>For larger muscle diameters the force is scaled based off of the maximum theoretical force  specified by festo.</w:t>
+      </w:r>
+    </w:p>
+    <w:p>
+      <w:pPr>
+        <w:rPr>
+          <w:u w:val="single"/>
+        </w:rPr>
+      </w:pPr>
+      <w:r>
+        <w:rPr>
+          <w:u w:val="single"/>
+        </w:rPr>
+        <w:t>Inputs:</w:t>
       </w:r>
     </w:p>
     <w:p>
@@ -340,6 +468,18 @@
         </w:numPr>
       </w:pPr>
       <w:r>
+        <w:t>Lmt – Total Musculo-tendon length</w:t>
+      </w:r>
+    </w:p>
+    <w:p>
+      <w:pPr>
+        <w:pStyle w:val="ListParagraph"/>
+        <w:numPr>
+          <w:ilvl w:val="0"/>
+          <w:numId w:val="2"/>
+        </w:numPr>
+      </w:pPr>
+      <w:r>
         <w:t>rest – resting BPA length</w:t>
       </w:r>
     </w:p>
@@ -364,13 +504,19 @@
         </w:numPr>
       </w:pPr>
       <w:r>
-        <w:t>long</w:t>
-      </w:r>
-      <w:r>
-        <w:t xml:space="preserve"> – </w:t>
-      </w:r>
-      <w:r>
-        <w:t>longest musculotendon length</w:t>
+        <w:t>long – longest musculotendon length</w:t>
+      </w:r>
+    </w:p>
+    <w:p>
+      <w:pPr>
+        <w:pStyle w:val="ListParagraph"/>
+        <w:numPr>
+          <w:ilvl w:val="0"/>
+          <w:numId w:val="2"/>
+        </w:numPr>
+      </w:pPr>
+      <w:r>
+        <w:t>col – column of forcestrain table.</w:t>
       </w:r>
     </w:p>
     <w:p>
@@ -395,15 +541,834 @@
         </w:numPr>
       </w:pPr>
       <w:r>
-        <w:t>F</w:t>
-      </w:r>
-      <w:r>
-        <w:t xml:space="preserve"> – </w:t>
-      </w:r>
-      <w:r>
-        <w:t>Force at maximum pressure</w:t>
-      </w:r>
-    </w:p>
+        <w:t xml:space="preserve">F – Force at </w:t>
+      </w:r>
+      <w:r>
+        <w:t>specified pressure</w:t>
+      </w:r>
+    </w:p>
+    <w:p/>
+    <w:p>
+      <w:r>
+        <w:rPr>
+          <w:b/>
+          <w:bCs/>
+        </w:rPr>
+        <w:t>festo</w:t>
+      </w:r>
+      <w:r>
+        <w:rPr>
+          <w:b/>
+          <w:bCs/>
+        </w:rPr>
+        <w:t>3</w:t>
+      </w:r>
+      <w:r>
+        <w:rPr>
+          <w:b/>
+          <w:bCs/>
+        </w:rPr>
+        <w:t xml:space="preserve"> </w:t>
+      </w:r>
+      <w:r>
+        <w:t>– This function comes from Dr. Hunt’s work on characterizing the 10 mm I.D. Festo BPA. It calculates force based on current muscle lengt</w:t>
+      </w:r>
+      <w:r>
+        <w:t>h,</w:t>
+      </w:r>
+      <w:r>
+        <w:t xml:space="preserve"> resting length</w:t>
+      </w:r>
+      <w:r>
+        <w:t xml:space="preserve">, maximum contracted length, pressure. It takes into account if there are fittings or artificial tendons attached to the </w:t>
+      </w:r>
+      <w:r>
+        <w:t xml:space="preserve">musculotendon length. </w:t>
+      </w:r>
+      <w:r>
+        <w:t>It does interpolation of ForceStrainTable.mat from Dr. Hunt</w:t>
+      </w:r>
+      <w:r>
+        <w:t xml:space="preserve"> for relative strain between 0 and 1. For stretched lengths up to 3% elongation, data from the Festo muscleSIM tool is used.</w:t>
+      </w:r>
+      <w:r>
+        <w:t xml:space="preserve"> Larger diameter muscles are scaled based off of Festo’s maximum force.</w:t>
+      </w:r>
+    </w:p>
+    <w:p>
+      <w:pPr>
+        <w:rPr>
+          <w:u w:val="single"/>
+        </w:rPr>
+      </w:pPr>
+      <w:r>
+        <w:rPr>
+          <w:u w:val="single"/>
+        </w:rPr>
+        <w:t>Inputs:</w:t>
+      </w:r>
+    </w:p>
+    <w:p>
+      <w:pPr>
+        <w:autoSpaceDE w:val="0"/>
+        <w:autoSpaceDN w:val="0"/>
+        <w:adjustRightInd w:val="0"/>
+        <w:spacing w:after="0" w:line="240" w:lineRule="auto"/>
+        <w:rPr>
+          <w:rFonts w:ascii="Courier New" w:hAnsi="Courier New" w:cs="Courier New"/>
+          <w:sz w:val="24"/>
+          <w:szCs w:val="24"/>
+        </w:rPr>
+      </w:pPr>
+      <w:r>
+        <w:rPr>
+          <w:rFonts w:ascii="Courier New" w:hAnsi="Courier New" w:cs="Courier New"/>
+          <w:color w:val="028009"/>
+          <w:sz w:val="20"/>
+          <w:szCs w:val="20"/>
+        </w:rPr>
+        <w:t>%Lmt == muscle-tendon length, scalar</w:t>
+      </w:r>
+    </w:p>
+    <w:p>
+      <w:pPr>
+        <w:autoSpaceDE w:val="0"/>
+        <w:autoSpaceDN w:val="0"/>
+        <w:adjustRightInd w:val="0"/>
+        <w:spacing w:after="0" w:line="240" w:lineRule="auto"/>
+        <w:rPr>
+          <w:rFonts w:ascii="Courier New" w:hAnsi="Courier New" w:cs="Courier New"/>
+          <w:sz w:val="24"/>
+          <w:szCs w:val="24"/>
+        </w:rPr>
+      </w:pPr>
+      <w:r>
+        <w:rPr>
+          <w:rFonts w:ascii="Courier New" w:hAnsi="Courier New" w:cs="Courier New"/>
+          <w:color w:val="028009"/>
+          <w:sz w:val="20"/>
+          <w:szCs w:val="20"/>
+        </w:rPr>
+        <w:t>%rest == resting length of artificial muscle, "size" from Size function</w:t>
+      </w:r>
+    </w:p>
+    <w:p>
+      <w:pPr>
+        <w:autoSpaceDE w:val="0"/>
+        <w:autoSpaceDN w:val="0"/>
+        <w:adjustRightInd w:val="0"/>
+        <w:spacing w:after="0" w:line="240" w:lineRule="auto"/>
+        <w:rPr>
+          <w:rFonts w:ascii="Courier New" w:hAnsi="Courier New" w:cs="Courier New"/>
+          <w:sz w:val="24"/>
+          <w:szCs w:val="24"/>
+        </w:rPr>
+      </w:pPr>
+      <w:r>
+        <w:rPr>
+          <w:rFonts w:ascii="Courier New" w:hAnsi="Courier New" w:cs="Courier New"/>
+          <w:color w:val="028009"/>
+          <w:sz w:val="20"/>
+          <w:szCs w:val="20"/>
+        </w:rPr>
+        <w:t>%dia == diameter of Festo tube, from Size function</w:t>
+      </w:r>
+    </w:p>
+    <w:p>
+      <w:pPr>
+        <w:autoSpaceDE w:val="0"/>
+        <w:autoSpaceDN w:val="0"/>
+        <w:adjustRightInd w:val="0"/>
+        <w:spacing w:after="0" w:line="240" w:lineRule="auto"/>
+        <w:rPr>
+          <w:rFonts w:ascii="Courier New" w:hAnsi="Courier New" w:cs="Courier New"/>
+          <w:sz w:val="24"/>
+          <w:szCs w:val="24"/>
+        </w:rPr>
+      </w:pPr>
+      <w:r>
+        <w:rPr>
+          <w:rFonts w:ascii="Courier New" w:hAnsi="Courier New" w:cs="Courier New"/>
+          <w:color w:val="028009"/>
+          <w:sz w:val="20"/>
+          <w:szCs w:val="20"/>
+        </w:rPr>
+        <w:t>%long == longest musculotendon length</w:t>
+      </w:r>
+    </w:p>
+    <w:p>
+      <w:pPr>
+        <w:autoSpaceDE w:val="0"/>
+        <w:autoSpaceDN w:val="0"/>
+        <w:adjustRightInd w:val="0"/>
+        <w:spacing w:after="0" w:line="240" w:lineRule="auto"/>
+        <w:rPr>
+          <w:rFonts w:ascii="Courier New" w:hAnsi="Courier New" w:cs="Courier New"/>
+          <w:sz w:val="24"/>
+          <w:szCs w:val="24"/>
+        </w:rPr>
+      </w:pPr>
+      <w:r>
+        <w:rPr>
+          <w:rFonts w:ascii="Courier New" w:hAnsi="Courier New" w:cs="Courier New"/>
+          <w:color w:val="028009"/>
+          <w:sz w:val="20"/>
+          <w:szCs w:val="20"/>
+        </w:rPr>
+        <w:t>%pres == pressure in kPa</w:t>
+      </w:r>
+    </w:p>
+    <w:p>
+      <w:pPr>
+        <w:autoSpaceDE w:val="0"/>
+        <w:autoSpaceDN w:val="0"/>
+        <w:adjustRightInd w:val="0"/>
+        <w:spacing w:after="0" w:line="240" w:lineRule="auto"/>
+        <w:rPr>
+          <w:rFonts w:ascii="Courier New" w:hAnsi="Courier New" w:cs="Courier New"/>
+          <w:sz w:val="24"/>
+          <w:szCs w:val="24"/>
+        </w:rPr>
+      </w:pPr>
+      <w:r>
+        <w:rPr>
+          <w:rFonts w:ascii="Courier New" w:hAnsi="Courier New" w:cs="Courier New"/>
+          <w:color w:val="028009"/>
+          <w:sz w:val="20"/>
+          <w:szCs w:val="20"/>
+        </w:rPr>
+        <w:t>%kmax == maximum measured contraction length. Input as length, will</w:t>
+      </w:r>
+    </w:p>
+    <w:p>
+      <w:pPr>
+        <w:autoSpaceDE w:val="0"/>
+        <w:autoSpaceDN w:val="0"/>
+        <w:adjustRightInd w:val="0"/>
+        <w:spacing w:after="0" w:line="240" w:lineRule="auto"/>
+        <w:rPr>
+          <w:rFonts w:ascii="Courier New" w:hAnsi="Courier New" w:cs="Courier New"/>
+          <w:sz w:val="24"/>
+          <w:szCs w:val="24"/>
+        </w:rPr>
+      </w:pPr>
+      <w:r>
+        <w:rPr>
+          <w:rFonts w:ascii="Courier New" w:hAnsi="Courier New" w:cs="Courier New"/>
+          <w:color w:val="028009"/>
+          <w:sz w:val="20"/>
+          <w:szCs w:val="20"/>
+        </w:rPr>
+        <w:t>%convert to percent in the code.</w:t>
+      </w:r>
+    </w:p>
+    <w:p>
+      <w:pPr>
+        <w:autoSpaceDE w:val="0"/>
+        <w:autoSpaceDN w:val="0"/>
+        <w:adjustRightInd w:val="0"/>
+        <w:spacing w:after="0" w:line="240" w:lineRule="auto"/>
+        <w:rPr>
+          <w:rFonts w:ascii="Courier New" w:hAnsi="Courier New" w:cs="Courier New"/>
+          <w:color w:val="028009"/>
+          <w:sz w:val="20"/>
+          <w:szCs w:val="20"/>
+        </w:rPr>
+      </w:pPr>
+      <w:r>
+        <w:rPr>
+          <w:rFonts w:ascii="Courier New" w:hAnsi="Courier New" w:cs="Courier New"/>
+          <w:color w:val="028009"/>
+          <w:sz w:val="20"/>
+          <w:szCs w:val="20"/>
+        </w:rPr>
+        <w:lastRenderedPageBreak/>
+        <w:t>%ten == tendon length</w:t>
+      </w:r>
+    </w:p>
+    <w:p>
+      <w:pPr>
+        <w:autoSpaceDE w:val="0"/>
+        <w:autoSpaceDN w:val="0"/>
+        <w:adjustRightInd w:val="0"/>
+        <w:spacing w:after="0" w:line="240" w:lineRule="auto"/>
+        <w:rPr>
+          <w:rFonts w:ascii="Courier New" w:hAnsi="Courier New" w:cs="Courier New"/>
+          <w:sz w:val="24"/>
+          <w:szCs w:val="24"/>
+        </w:rPr>
+      </w:pPr>
+      <w:r>
+        <w:rPr>
+          <w:rFonts w:ascii="Courier New" w:hAnsi="Courier New" w:cs="Courier New"/>
+          <w:color w:val="028009"/>
+          <w:sz w:val="20"/>
+          <w:szCs w:val="20"/>
+        </w:rPr>
+        <w:t>%Fitting == fitting length</w:t>
+      </w:r>
+    </w:p>
+    <w:p>
+      <w:pPr>
+        <w:autoSpaceDE w:val="0"/>
+        <w:autoSpaceDN w:val="0"/>
+        <w:adjustRightInd w:val="0"/>
+        <w:spacing w:after="0" w:line="240" w:lineRule="auto"/>
+        <w:rPr>
+          <w:rFonts w:ascii="Courier New" w:hAnsi="Courier New" w:cs="Courier New"/>
+          <w:sz w:val="24"/>
+          <w:szCs w:val="24"/>
+        </w:rPr>
+      </w:pPr>
+    </w:p>
+    <w:p>
+      <w:pPr>
+        <w:rPr>
+          <w:u w:val="single"/>
+        </w:rPr>
+      </w:pPr>
+      <w:r>
+        <w:rPr>
+          <w:u w:val="single"/>
+        </w:rPr>
+        <w:t>Output:</w:t>
+      </w:r>
+    </w:p>
+    <w:p>
+      <w:pPr>
+        <w:pStyle w:val="ListParagraph"/>
+        <w:numPr>
+          <w:ilvl w:val="0"/>
+          <w:numId w:val="3"/>
+        </w:numPr>
+      </w:pPr>
+      <w:r>
+        <w:t>F – Force at pressure</w:t>
+      </w:r>
+      <w:r>
+        <w:t xml:space="preserve"> and length</w:t>
+      </w:r>
+    </w:p>
+    <w:p>
+      <w:r>
+        <w:rPr>
+          <w:b/>
+          <w:bCs/>
+        </w:rPr>
+        <w:t>festo4</w:t>
+      </w:r>
+      <w:r>
+        <w:rPr>
+          <w:b/>
+          <w:bCs/>
+        </w:rPr>
+        <w:t xml:space="preserve"> </w:t>
+      </w:r>
+      <w:r>
+        <w:t>– This functio</w:t>
+      </w:r>
+      <w:r>
+        <w:t>n is designed to calculate force in 20 and 40 mm BPAs using data from Festo.</w:t>
+      </w:r>
+      <w:r>
+        <w:t xml:space="preserve"> The data were o</w:t>
+      </w:r>
+      <w:r>
+        <w:t xml:space="preserve">btained in Festo’s muscleSIM tool. </w:t>
+      </w:r>
+    </w:p>
+    <w:p>
+      <w:pPr>
+        <w:rPr>
+          <w:u w:val="single"/>
+        </w:rPr>
+      </w:pPr>
+      <w:r>
+        <w:rPr>
+          <w:u w:val="single"/>
+        </w:rPr>
+        <w:t>Inputs:</w:t>
+      </w:r>
+    </w:p>
+    <w:p>
+      <w:pPr>
+        <w:pStyle w:val="ListParagraph"/>
+        <w:numPr>
+          <w:ilvl w:val="0"/>
+          <w:numId w:val="2"/>
+        </w:numPr>
+      </w:pPr>
+      <w:r>
+        <w:t xml:space="preserve">dia – BPA diameter </w:t>
+      </w:r>
+      <w:r>
+        <w:t>(mm)</w:t>
+      </w:r>
+    </w:p>
+    <w:p>
+      <w:pPr>
+        <w:pStyle w:val="ListParagraph"/>
+        <w:numPr>
+          <w:ilvl w:val="0"/>
+          <w:numId w:val="2"/>
+        </w:numPr>
+      </w:pPr>
+      <w:r>
+        <w:t>pres – pressure in actuator (kPa)</w:t>
+      </w:r>
+    </w:p>
+    <w:p>
+      <w:pPr>
+        <w:pStyle w:val="ListParagraph"/>
+        <w:numPr>
+          <w:ilvl w:val="0"/>
+          <w:numId w:val="2"/>
+        </w:numPr>
+      </w:pPr>
+      <w:r>
+        <w:t>contract – percent contraction</w:t>
+      </w:r>
+    </w:p>
+    <w:p>
+      <w:pPr>
+        <w:rPr>
+          <w:u w:val="single"/>
+        </w:rPr>
+      </w:pPr>
+      <w:r>
+        <w:rPr>
+          <w:u w:val="single"/>
+        </w:rPr>
+        <w:t>Output:</w:t>
+      </w:r>
+    </w:p>
+    <w:p>
+      <w:pPr>
+        <w:pStyle w:val="ListParagraph"/>
+        <w:numPr>
+          <w:ilvl w:val="0"/>
+          <w:numId w:val="3"/>
+        </w:numPr>
+      </w:pPr>
+      <w:r>
+        <w:t>F – Force at specified pressure</w:t>
+      </w:r>
+    </w:p>
+    <w:p>
+      <w:r>
+        <w:rPr>
+          <w:b/>
+          <w:bCs/>
+        </w:rPr>
+        <w:t>FestoLookup</w:t>
+      </w:r>
+      <w:r>
+        <w:rPr>
+          <w:b/>
+          <w:bCs/>
+        </w:rPr>
+        <w:t xml:space="preserve"> </w:t>
+      </w:r>
+      <w:r>
+        <w:t xml:space="preserve">– </w:t>
+      </w:r>
+      <w:r>
+        <w:t>This script creates fits for 20mm and 40mm Festo BPA data obtained using Festo’s muscleSIM tool.</w:t>
+      </w:r>
+    </w:p>
+    <w:p>
+      <w:pPr>
+        <w:rPr>
+          <w:u w:val="single"/>
+        </w:rPr>
+      </w:pPr>
+      <w:r>
+        <w:rPr>
+          <w:u w:val="single"/>
+        </w:rPr>
+        <w:t>Inputs:</w:t>
+      </w:r>
+    </w:p>
+    <w:p>
+      <w:pPr>
+        <w:pStyle w:val="ListParagraph"/>
+        <w:numPr>
+          <w:ilvl w:val="0"/>
+          <w:numId w:val="2"/>
+        </w:numPr>
+      </w:pPr>
+      <w:r>
+        <w:t>none</w:t>
+      </w:r>
+    </w:p>
+    <w:p>
+      <w:pPr>
+        <w:rPr>
+          <w:u w:val="single"/>
+        </w:rPr>
+      </w:pPr>
+      <w:r>
+        <w:rPr>
+          <w:u w:val="single"/>
+        </w:rPr>
+        <w:t>Output:</w:t>
+      </w:r>
+    </w:p>
+    <w:p>
+      <w:pPr>
+        <w:pStyle w:val="ListParagraph"/>
+        <w:numPr>
+          <w:ilvl w:val="0"/>
+          <w:numId w:val="3"/>
+        </w:numPr>
+      </w:pPr>
+      <w:r>
+        <w:t xml:space="preserve">f40 – Force equation </w:t>
+      </w:r>
+      <w:r>
+        <w:t>for</w:t>
+      </w:r>
+      <w:r>
+        <w:t xml:space="preserve"> 40mm Festo BPA </w:t>
+      </w:r>
+      <w:r>
+        <w:t>given contraction and pressure.</w:t>
+      </w:r>
+    </w:p>
+    <w:p>
+      <w:pPr>
+        <w:pStyle w:val="ListParagraph"/>
+        <w:numPr>
+          <w:ilvl w:val="0"/>
+          <w:numId w:val="3"/>
+        </w:numPr>
+      </w:pPr>
+      <w:r>
+        <w:t>f</w:t>
+      </w:r>
+      <w:r>
+        <w:t>2</w:t>
+      </w:r>
+      <w:r>
+        <w:t xml:space="preserve">0 – Force equation for </w:t>
+      </w:r>
+      <w:r>
+        <w:t>2</w:t>
+      </w:r>
+      <w:r>
+        <w:t>0mm Festo BPA given contraction and pressure.</w:t>
+      </w:r>
+    </w:p>
+    <w:p>
+      <w:r>
+        <w:rPr>
+          <w:b/>
+          <w:bCs/>
+        </w:rPr>
+        <w:t>HuntEq</w:t>
+      </w:r>
+      <w:r>
+        <w:rPr>
+          <w:b/>
+          <w:bCs/>
+        </w:rPr>
+        <w:t xml:space="preserve"> </w:t>
+      </w:r>
+      <w:r>
+        <w:t xml:space="preserve">– This </w:t>
+      </w:r>
+      <w:r>
+        <w:t>function is Dr. Hunt’s equation from his paper, “</w:t>
+      </w:r>
+      <w:r>
+        <w:t>Modeling Length Effects of Braided Pneumatic Actuators.”</w:t>
+      </w:r>
+    </w:p>
+    <w:p>
+      <w:pPr>
+        <w:rPr>
+          <w:u w:val="single"/>
+        </w:rPr>
+      </w:pPr>
+      <w:r>
+        <w:rPr>
+          <w:u w:val="single"/>
+        </w:rPr>
+        <w:t>Inputs:</w:t>
+      </w:r>
+    </w:p>
+    <w:p>
+      <w:pPr>
+        <w:pStyle w:val="ListParagraph"/>
+        <w:numPr>
+          <w:ilvl w:val="0"/>
+          <w:numId w:val="2"/>
+        </w:numPr>
+      </w:pPr>
+      <w:r>
+        <w:t>epsilon = contraction of BPA</w:t>
+      </w:r>
+    </w:p>
+    <w:p>
+      <w:pPr>
+        <w:pStyle w:val="ListParagraph"/>
+        <w:numPr>
+          <w:ilvl w:val="0"/>
+          <w:numId w:val="2"/>
+        </w:numPr>
+      </w:pPr>
+      <w:r>
+        <w:t>epsilon_max =maximum contraction of BPA at 620 kPa.</w:t>
+      </w:r>
+    </w:p>
+    <w:p>
+      <w:pPr>
+        <w:pStyle w:val="ListParagraph"/>
+        <w:numPr>
+          <w:ilvl w:val="0"/>
+          <w:numId w:val="2"/>
+        </w:numPr>
+      </w:pPr>
+      <w:r>
+        <w:t>P = BPA pressure.</w:t>
+      </w:r>
+    </w:p>
+    <w:p>
+      <w:pPr>
+        <w:pStyle w:val="ListParagraph"/>
+        <w:numPr>
+          <w:ilvl w:val="0"/>
+          <w:numId w:val="2"/>
+        </w:numPr>
+      </w:pPr>
+      <w:r>
+        <w:t>S = inflating, deflating, or isometric condition of BPA.</w:t>
+      </w:r>
+    </w:p>
+    <w:p>
+      <w:pPr>
+        <w:rPr>
+          <w:u w:val="single"/>
+        </w:rPr>
+      </w:pPr>
+      <w:r>
+        <w:rPr>
+          <w:u w:val="single"/>
+        </w:rPr>
+        <w:t>Output:</w:t>
+      </w:r>
+    </w:p>
+    <w:p>
+      <w:pPr>
+        <w:pStyle w:val="ListParagraph"/>
+        <w:numPr>
+          <w:ilvl w:val="0"/>
+          <w:numId w:val="3"/>
+        </w:numPr>
+      </w:pPr>
+      <w:r>
+        <w:t>Force, N</w:t>
+      </w:r>
+    </w:p>
+    <w:p>
+      <w:r>
+        <w:rPr>
+          <w:b/>
+          <w:bCs/>
+        </w:rPr>
+        <w:t>Lookup</w:t>
+      </w:r>
+      <w:r>
+        <w:rPr>
+          <w:b/>
+          <w:bCs/>
+        </w:rPr>
+        <w:t>Table_generate</w:t>
+      </w:r>
+      <w:r>
+        <w:rPr>
+          <w:b/>
+          <w:bCs/>
+        </w:rPr>
+        <w:t xml:space="preserve"> </w:t>
+      </w:r>
+      <w:r>
+        <w:t xml:space="preserve">– This script </w:t>
+      </w:r>
+      <w:r>
+        <w:t>attempts to recreate the data in the ForceStrainTable using HuntEq.m</w:t>
+      </w:r>
+      <w:r>
+        <w:t>.</w:t>
+      </w:r>
+      <w:r>
+        <w:t xml:space="preserve"> </w:t>
+      </w:r>
+    </w:p>
+    <w:p>
+      <w:pPr>
+        <w:rPr>
+          <w:u w:val="single"/>
+        </w:rPr>
+      </w:pPr>
+      <w:r>
+        <w:rPr>
+          <w:u w:val="single"/>
+        </w:rPr>
+        <w:t>Inputs:</w:t>
+      </w:r>
+    </w:p>
+    <w:p>
+      <w:pPr>
+        <w:pStyle w:val="ListParagraph"/>
+        <w:numPr>
+          <w:ilvl w:val="0"/>
+          <w:numId w:val="2"/>
+        </w:numPr>
+      </w:pPr>
+      <w:r>
+        <w:t>none</w:t>
+      </w:r>
+      <w:r>
+        <w:t>, but it is possible to vary epsilon_max at the beginning of the script.</w:t>
+      </w:r>
+    </w:p>
+    <w:p>
+      <w:pPr>
+        <w:rPr>
+          <w:u w:val="single"/>
+        </w:rPr>
+      </w:pPr>
+      <w:r>
+        <w:rPr>
+          <w:u w:val="single"/>
+        </w:rPr>
+        <w:lastRenderedPageBreak/>
+        <w:t>Output:</w:t>
+      </w:r>
+    </w:p>
+    <w:p>
+      <w:pPr>
+        <w:pStyle w:val="ListParagraph"/>
+        <w:numPr>
+          <w:ilvl w:val="0"/>
+          <w:numId w:val="3"/>
+        </w:numPr>
+      </w:pPr>
+      <w:r>
+        <w:t>B matrices for condions S = 0, S = 1, and S = -1 in the same format as ForceStrainTable.</w:t>
+      </w:r>
+    </w:p>
+    <w:p>
+      <w:pPr>
+        <w:pStyle w:val="ListParagraph"/>
+        <w:numPr>
+          <w:ilvl w:val="0"/>
+          <w:numId w:val="3"/>
+        </w:numPr>
+      </w:pPr>
+      <w:r>
+        <w:t xml:space="preserve">A matrices are B matrices with first column (relative strain) removed and all excess 0 values removed, to improve fit </w:t>
+      </w:r>
+      <w:r>
+        <w:t>function.</w:t>
+      </w:r>
+    </w:p>
+    <w:p>
+      <w:r>
+        <w:rPr>
+          <w:b/>
+          <w:bCs/>
+        </w:rPr>
+        <w:t>f10</w:t>
+      </w:r>
+      <w:r>
+        <w:rPr>
+          <w:b/>
+          <w:bCs/>
+        </w:rPr>
+        <w:t xml:space="preserve"> </w:t>
+      </w:r>
+      <w:r>
+        <w:t>–</w:t>
+      </w:r>
+      <w:r>
+        <w:t xml:space="preserve"> function to obtain force given relative strain and pressure in 10 mm BPA. parameters were  derived using ForceStrainForFit.mat, which is the same as ForceStrainTable.mat but without the column for relative strain and only one zero value in each remaining column.</w:t>
+      </w:r>
+    </w:p>
+    <w:p>
+      <w:pPr>
+        <w:rPr>
+          <w:u w:val="single"/>
+        </w:rPr>
+      </w:pPr>
+      <w:r>
+        <w:rPr>
+          <w:u w:val="single"/>
+        </w:rPr>
+        <w:t>Inputs:</w:t>
+      </w:r>
+    </w:p>
+    <w:p>
+      <w:pPr>
+        <w:pStyle w:val="ListParagraph"/>
+        <w:numPr>
+          <w:ilvl w:val="0"/>
+          <w:numId w:val="2"/>
+        </w:numPr>
+      </w:pPr>
+      <w:r>
+        <w:t>x – relative strain</w:t>
+      </w:r>
+    </w:p>
+    <w:p>
+      <w:pPr>
+        <w:pStyle w:val="ListParagraph"/>
+        <w:numPr>
+          <w:ilvl w:val="0"/>
+          <w:numId w:val="2"/>
+        </w:numPr>
+      </w:pPr>
+      <w:r>
+        <w:t>y – Pressure (kPa)</w:t>
+      </w:r>
+    </w:p>
+    <w:p>
+      <w:pPr>
+        <w:rPr>
+          <w:u w:val="single"/>
+        </w:rPr>
+      </w:pPr>
+      <w:r>
+        <w:rPr>
+          <w:u w:val="single"/>
+        </w:rPr>
+        <w:t>Output:</w:t>
+      </w:r>
+    </w:p>
+    <w:p>
+      <w:pPr>
+        <w:pStyle w:val="ListParagraph"/>
+        <w:numPr>
+          <w:ilvl w:val="0"/>
+          <w:numId w:val="3"/>
+        </w:numPr>
+      </w:pPr>
+      <w:r>
+        <w:t xml:space="preserve">F = </w:t>
+      </w:r>
+      <w:r>
+        <w:t>Force, N</w:t>
+      </w:r>
+    </w:p>
+    <w:p/>
+    <w:p/>
+    <w:p/>
+    <w:p/>
+    <w:p/>
+    <w:p/>
+    <w:p/>
+    <w:p/>
     <w:p/>
     <w:sectPr>
       <w:pgSz w:w="12240" w:h="15840"/>
@@ -416,7 +1381,7 @@
 </file>
 
 <file path=word/numbering.xml><?xml version="1.0" encoding="utf-8"?>
-<w:numbering xmlns:wpc="http://schemas.microsoft.com/office/word/2010/wordprocessingCanvas" xmlns:cx="http://schemas.microsoft.com/office/drawing/2014/chartex" xmlns:cx1="http://schemas.microsoft.com/office/drawing/2015/9/8/chartex" xmlns:cx2="http://schemas.microsoft.com/office/drawing/2015/10/21/chartex" xmlns:cx3="http://schemas.microsoft.com/office/drawing/2016/5/9/chartex" xmlns:cx4="http://schemas.microsoft.com/office/drawing/2016/5/10/chartex" xmlns:cx5="http://schemas.microsoft.com/office/drawing/2016/5/11/chartex" xmlns:cx6="http://schemas.microsoft.com/office/drawing/2016/5/12/chartex" xmlns:cx7="http://schemas.microsoft.com/office/drawing/2016/5/13/chartex" xmlns:cx8="http://schemas.microsoft.com/office/drawing/2016/5/14/chartex" xmlns:mc="http://schemas.openxmlformats.org/markup-compatibility/2006" xmlns:aink="http://schemas.microsoft.com/office/drawing/2016/ink" xmlns:am3d="http://schemas.microsoft.com/office/drawing/2017/model3d" xmlns:o="urn:schemas-microsoft-com:office:office" xmlns:r="http://schemas.openxmlformats.org/officeDocument/2006/relationships" xmlns:m="http://schemas.openxmlformats.org/officeDocument/2006/math" xmlns:v="urn:schemas-microsoft-com:vml" xmlns:wp14="http://schemas.microsoft.com/office/word/2010/wordprocessingDrawing" xmlns:wp="http://schemas.openxmlformats.org/drawingml/2006/wordprocessingDrawing" xmlns:w10="urn:schemas-microsoft-com:office:word" xmlns:w="http://schemas.openxmlformats.org/wordprocessingml/2006/main" xmlns:w14="http://schemas.microsoft.com/office/word/2010/wordml" xmlns:w15="http://schemas.microsoft.com/office/word/2012/wordml" xmlns:w16cex="http://schemas.microsoft.com/office/word/2018/wordml/cex" xmlns:w16cid="http://schemas.microsoft.com/office/word/2016/wordml/cid" xmlns:w16="http://schemas.microsoft.com/office/word/2018/wordml" xmlns:w16sdtdh="http://schemas.microsoft.com/office/word/2020/wordml/sdtdatahash" xmlns:w16se="http://schemas.microsoft.com/office/word/2015/wordml/symex" xmlns:wpg="http://schemas.microsoft.com/office/word/2010/wordprocessingGroup" xmlns:wpi="http://schemas.microsoft.com/office/word/2010/wordprocessingInk" xmlns:wne="http://schemas.microsoft.com/office/word/2006/wordml" xmlns:wps="http://schemas.microsoft.com/office/word/2010/wordprocessingShape" mc:Ignorable="w14 w15 w16se w16cid w16 w16cex w16sdtdh wp14">
+<w:numbering xmlns:wpc="http://schemas.microsoft.com/office/word/2010/wordprocessingCanvas" xmlns:cx="http://schemas.microsoft.com/office/drawing/2014/chartex" xmlns:cx1="http://schemas.microsoft.com/office/drawing/2015/9/8/chartex" xmlns:cx2="http://schemas.microsoft.com/office/drawing/2015/10/21/chartex" xmlns:cx3="http://schemas.microsoft.com/office/drawing/2016/5/9/chartex" xmlns:cx4="http://schemas.microsoft.com/office/drawing/2016/5/10/chartex" xmlns:cx5="http://schemas.microsoft.com/office/drawing/2016/5/11/chartex" xmlns:cx6="http://schemas.microsoft.com/office/drawing/2016/5/12/chartex" xmlns:cx7="http://schemas.microsoft.com/office/drawing/2016/5/13/chartex" xmlns:cx8="http://schemas.microsoft.com/office/drawing/2016/5/14/chartex" xmlns:mc="http://schemas.openxmlformats.org/markup-compatibility/2006" xmlns:aink="http://schemas.microsoft.com/office/drawing/2016/ink" xmlns:am3d="http://schemas.microsoft.com/office/drawing/2017/model3d" xmlns:o="urn:schemas-microsoft-com:office:office" xmlns:oel="http://schemas.microsoft.com/office/2019/extlst" xmlns:r="http://schemas.openxmlformats.org/officeDocument/2006/relationships" xmlns:m="http://schemas.openxmlformats.org/officeDocument/2006/math" xmlns:v="urn:schemas-microsoft-com:vml" xmlns:wp14="http://schemas.microsoft.com/office/word/2010/wordprocessingDrawing" xmlns:wp="http://schemas.openxmlformats.org/drawingml/2006/wordprocessingDrawing" xmlns:w10="urn:schemas-microsoft-com:office:word" xmlns:w="http://schemas.openxmlformats.org/wordprocessingml/2006/main" xmlns:w14="http://schemas.microsoft.com/office/word/2010/wordml" xmlns:w15="http://schemas.microsoft.com/office/word/2012/wordml" xmlns:w16cex="http://schemas.microsoft.com/office/word/2018/wordml/cex" xmlns:w16cid="http://schemas.microsoft.com/office/word/2016/wordml/cid" xmlns:w16="http://schemas.microsoft.com/office/word/2018/wordml" xmlns:w16sdtdh="http://schemas.microsoft.com/office/word/2020/wordml/sdtdatahash" xmlns:w16se="http://schemas.microsoft.com/office/word/2015/wordml/symex" xmlns:wpg="http://schemas.microsoft.com/office/word/2010/wordprocessingGroup" xmlns:wpi="http://schemas.microsoft.com/office/word/2010/wordprocessingInk" xmlns:wne="http://schemas.microsoft.com/office/word/2006/wordml" xmlns:wps="http://schemas.microsoft.com/office/word/2010/wordprocessingShape" mc:Ignorable="w14 w15 w16se w16cid w16 w16cex w16sdtdh wp14">
   <w:abstractNum w:abstractNumId="0" w15:restartNumberingAfterBreak="0">
     <w:nsid w:val="4C1B695A"/>
     <w:multiLevelType w:val="hybridMultilevel"/>
@@ -756,13 +1721,13 @@
       </w:rPr>
     </w:lvl>
   </w:abstractNum>
-  <w:num w:numId="1">
+  <w:num w:numId="1" w16cid:durableId="1935940920">
     <w:abstractNumId w:val="1"/>
   </w:num>
-  <w:num w:numId="2">
+  <w:num w:numId="2" w16cid:durableId="1144658754">
     <w:abstractNumId w:val="0"/>
   </w:num>
-  <w:num w:numId="3">
+  <w:num w:numId="3" w16cid:durableId="938487184">
     <w:abstractNumId w:val="2"/>
   </w:num>
 </w:numbering>

</xml_diff>